<commit_message>
App&Motiv parfait avec réponse au question ihi
</commit_message>
<xml_diff>
--- a/Sciences Cognitives/App&Motiv/Questions.docx
+++ b/Sciences Cognitives/App&Motiv/Questions.docx
@@ -2717,14 +2717,198 @@
         </w:numPr>
         <w:spacing w:line="256" w:lineRule="auto"/>
       </w:pPr>
+      <w:r>
+        <w:t>TD </w:t>
+      </w:r>
+      <w:proofErr w:type="spellStart"/>
+      <w:r>
+        <w:t>leaning</w:t>
+      </w:r>
+      <w:proofErr w:type="spellEnd"/>
+      <w:r>
+        <w:t xml:space="preserve"> = prédit la quantité de valeur primaire obtenue tout de suite + quantité de valeur secondaire dans le future </w:t>
+      </w:r>
+    </w:p>
+    <w:p>
+      <w:pPr>
+        <w:pStyle w:val="ListParagraph"/>
+        <w:numPr>
+          <w:ilvl w:val="2"/>
+          <w:numId w:val="1"/>
+        </w:numPr>
+        <w:spacing w:line="256" w:lineRule="auto"/>
+      </w:pPr>
+      <w:r>
+        <w:t>Si il n’y a pas de récompense le signal d’erreur est égal à la différence entre la prédiction à l’</w:t>
+      </w:r>
+      <w:proofErr w:type="spellStart"/>
+      <w:r>
+        <w:t>intant</w:t>
+      </w:r>
+      <w:proofErr w:type="spellEnd"/>
+      <w:r>
+        <w:t xml:space="preserve"> t et à l’instant t+1 </w:t>
+      </w:r>
+    </w:p>
+    <w:p>
+      <w:pPr>
+        <w:pStyle w:val="ListParagraph"/>
+        <w:numPr>
+          <w:ilvl w:val="2"/>
+          <w:numId w:val="1"/>
+        </w:numPr>
+        <w:spacing w:line="256" w:lineRule="auto"/>
+      </w:pPr>
+      <w:r>
+        <w:t xml:space="preserve">Lors de l’apparition </w:t>
+      </w:r>
+      <w:r>
+        <w:t xml:space="preserve">du stimulus, la prédiction change durant un instant -&gt; puis reviens à </w:t>
+      </w:r>
+      <w:proofErr w:type="spellStart"/>
+      <w:r>
+        <w:t>zero</w:t>
+      </w:r>
+      <w:proofErr w:type="spellEnd"/>
+    </w:p>
+    <w:p>
+      <w:pPr>
+        <w:pStyle w:val="ListParagraph"/>
+        <w:numPr>
+          <w:ilvl w:val="1"/>
+          <w:numId w:val="1"/>
+        </w:numPr>
+        <w:spacing w:line="256" w:lineRule="auto"/>
+      </w:pPr>
+    </w:p>
+    <w:p>
+      <w:pPr>
+        <w:pStyle w:val="ListParagraph"/>
+        <w:numPr>
+          <w:ilvl w:val="1"/>
+          <w:numId w:val="1"/>
+        </w:numPr>
+        <w:spacing w:line="256" w:lineRule="auto"/>
+      </w:pPr>
+      <w:r>
+        <w:t xml:space="preserve">TD </w:t>
+      </w:r>
+      <w:proofErr w:type="spellStart"/>
+      <w:r>
+        <w:t>learning</w:t>
+      </w:r>
+      <w:proofErr w:type="spellEnd"/>
+      <w:r>
+        <w:t xml:space="preserve"> </w:t>
+      </w:r>
+      <w:r>
+        <w:t xml:space="preserve">= temps continue -&gt; </w:t>
+      </w:r>
+      <w:r>
+        <w:t>il y a un changement de la prédiction lors de l’</w:t>
+      </w:r>
+      <w:r>
+        <w:t>apparition</w:t>
+      </w:r>
+      <w:r>
+        <w:t xml:space="preserve"> du SC </w:t>
+      </w:r>
+    </w:p>
+    <w:p>
+      <w:pPr>
+        <w:pStyle w:val="ListParagraph"/>
+        <w:numPr>
+          <w:ilvl w:val="1"/>
+          <w:numId w:val="1"/>
+        </w:numPr>
+        <w:spacing w:line="256" w:lineRule="auto"/>
+      </w:pPr>
+      <w:r>
+        <w:t xml:space="preserve">Changement </w:t>
+      </w:r>
+      <w:r>
+        <w:t>proportionnel</w:t>
+      </w:r>
+      <w:r>
+        <w:t xml:space="preserve"> à la valeur du SC </w:t>
+      </w:r>
+      <w:r>
+        <w:t>(car on fait juste la différence)</w:t>
+      </w:r>
+    </w:p>
+    <w:p>
+      <w:pPr>
+        <w:pStyle w:val="ListParagraph"/>
+        <w:numPr>
+          <w:ilvl w:val="1"/>
+          <w:numId w:val="1"/>
+        </w:numPr>
+        <w:spacing w:line="256" w:lineRule="auto"/>
+      </w:pPr>
+      <w:r>
+        <w:t xml:space="preserve">Si le changement est prédit alors on n’a pas de pique </w:t>
+      </w:r>
+    </w:p>
+    <w:p>
+      <w:pPr>
+        <w:pStyle w:val="ListParagraph"/>
+        <w:numPr>
+          <w:ilvl w:val="1"/>
+          <w:numId w:val="1"/>
+        </w:numPr>
+        <w:spacing w:line="256" w:lineRule="auto"/>
+      </w:pPr>
+      <w:r>
+        <w:t xml:space="preserve">Test EXP : </w:t>
+      </w:r>
+    </w:p>
+    <w:p>
+      <w:pPr>
+        <w:pStyle w:val="ListParagraph"/>
+        <w:numPr>
+          <w:ilvl w:val="2"/>
+          <w:numId w:val="1"/>
+        </w:numPr>
+        <w:spacing w:line="256" w:lineRule="auto"/>
+      </w:pPr>
+      <w:r>
+        <w:t xml:space="preserve">Proba de </w:t>
+      </w:r>
+      <w:r>
+        <w:t>renforcement</w:t>
+      </w:r>
+      <w:r>
+        <w:t xml:space="preserve"> chez le singe </w:t>
+      </w:r>
+    </w:p>
+    <w:p>
+      <w:pPr>
+        <w:pStyle w:val="ListParagraph"/>
+        <w:numPr>
+          <w:ilvl w:val="2"/>
+          <w:numId w:val="1"/>
+        </w:numPr>
+        <w:spacing w:line="256" w:lineRule="auto"/>
+      </w:pPr>
+      <w:r>
+        <w:t xml:space="preserve">Same chez l’humain </w:t>
+      </w:r>
+    </w:p>
+    <w:p>
+      <w:pPr>
+        <w:pStyle w:val="ListParagraph"/>
+        <w:numPr>
+          <w:ilvl w:val="2"/>
+          <w:numId w:val="1"/>
+        </w:numPr>
+        <w:spacing w:line="256" w:lineRule="auto"/>
+      </w:pPr>
       <w:commentRangeStart w:id="8"/>
-      <w:proofErr w:type="spellStart"/>
-      <w:r>
-        <w:t>Passss</w:t>
-      </w:r>
-      <w:proofErr w:type="spellEnd"/>
-      <w:r>
-        <w:t xml:space="preserve"> compris</w:t>
+      <w:r>
+        <w:t xml:space="preserve">Réponse </w:t>
+      </w:r>
+      <w:r>
+        <w:t>à 0 dans les essais 50/50</w:t>
       </w:r>
       <w:commentRangeEnd w:id="8"/>
       <w:r>
@@ -2738,121 +2922,636 @@
       <w:pPr>
         <w:pStyle w:val="ListParagraph"/>
         <w:numPr>
-          <w:ilvl w:val="1"/>
-          <w:numId w:val="1"/>
-        </w:numPr>
-        <w:spacing w:line="256" w:lineRule="auto"/>
-      </w:pPr>
-      <w:r>
-        <w:t xml:space="preserve">TD </w:t>
+          <w:ilvl w:val="3"/>
+          <w:numId w:val="1"/>
+        </w:numPr>
+        <w:spacing w:line="256" w:lineRule="auto"/>
+      </w:pPr>
+      <w:r>
+        <w:t>Car on imagine : j’suis dans l’IRM, j’</w:t>
+      </w:r>
+      <w:proofErr w:type="spellStart"/>
+      <w:r>
+        <w:t>attend</w:t>
+      </w:r>
+      <w:proofErr w:type="spellEnd"/>
+      <w:r>
+        <w:t xml:space="preserve">, et l’essais de base on se dit qu’on a 50% de chance de gagner de l’argent </w:t>
+      </w:r>
+    </w:p>
+    <w:p>
+      <w:pPr>
+        <w:pStyle w:val="ListParagraph"/>
+        <w:numPr>
+          <w:ilvl w:val="0"/>
+          <w:numId w:val="1"/>
+        </w:numPr>
+        <w:spacing w:line="256" w:lineRule="auto"/>
+      </w:pPr>
+      <w:r>
+        <w:t>Pourquoi peut-on dire qu'il y a deux composantes à la réponse phasique des neurones dopaminergiques ? Que reflète chacune de ces composantes ?</w:t>
+      </w:r>
+    </w:p>
+    <w:p>
+      <w:pPr>
+        <w:pStyle w:val="ListParagraph"/>
+        <w:numPr>
+          <w:ilvl w:val="1"/>
+          <w:numId w:val="1"/>
+        </w:numPr>
+        <w:spacing w:line="256" w:lineRule="auto"/>
+      </w:pPr>
+      <w:r>
+        <w:t xml:space="preserve">Un qui est </w:t>
+      </w:r>
+      <w:proofErr w:type="spellStart"/>
+      <w:r>
+        <w:t>inssensible</w:t>
+      </w:r>
+      <w:proofErr w:type="spellEnd"/>
+      <w:r>
+        <w:t xml:space="preserve"> à la proba de renforcement et l’autre qui varie avec la valeur du stimulus, lorsque le stimulus est </w:t>
+      </w:r>
+      <w:r>
+        <w:t xml:space="preserve">très rapide à détecter les deux sont fusionner </w:t>
+      </w:r>
+    </w:p>
+    <w:p>
+      <w:pPr>
+        <w:pStyle w:val="ListParagraph"/>
+        <w:numPr>
+          <w:ilvl w:val="1"/>
+          <w:numId w:val="1"/>
+        </w:numPr>
+        <w:spacing w:line="256" w:lineRule="auto"/>
+      </w:pPr>
+    </w:p>
+    <w:p>
+      <w:pPr>
+        <w:pStyle w:val="ListParagraph"/>
+        <w:numPr>
+          <w:ilvl w:val="1"/>
+          <w:numId w:val="1"/>
+        </w:numPr>
+        <w:spacing w:line="256" w:lineRule="auto"/>
+      </w:pPr>
+      <w:r>
+        <w:t xml:space="preserve">En décalant </w:t>
+      </w:r>
+      <w:r>
+        <w:t>le moment de la détection du CS et le moment où on peut prédire sur la base de ce CS on obtient deux composantes</w:t>
+      </w:r>
+      <w:r>
+        <w:t xml:space="preserve"> (EXP théorie du Chaos)</w:t>
+      </w:r>
+    </w:p>
+    <w:p>
+      <w:pPr>
+        <w:pStyle w:val="ListParagraph"/>
+        <w:numPr>
+          <w:ilvl w:val="1"/>
+          <w:numId w:val="1"/>
+        </w:numPr>
+        <w:spacing w:line="256" w:lineRule="auto"/>
+      </w:pPr>
+      <w:r>
+        <w:t>Composante détection :</w:t>
+      </w:r>
+    </w:p>
+    <w:p>
+      <w:pPr>
+        <w:pStyle w:val="ListParagraph"/>
+        <w:numPr>
+          <w:ilvl w:val="2"/>
+          <w:numId w:val="1"/>
+        </w:numPr>
+        <w:spacing w:line="256" w:lineRule="auto"/>
+        <w:rPr>
+          <w:rFonts w:eastAsiaTheme="minorEastAsia"/>
+        </w:rPr>
+      </w:pPr>
+      <w:r>
+        <w:rPr>
+          <w:rFonts w:eastAsiaTheme="minorEastAsia"/>
+        </w:rPr>
+        <w:lastRenderedPageBreak/>
+        <w:t xml:space="preserve">Force physique, intensité </w:t>
+      </w:r>
+    </w:p>
+    <w:p>
+      <w:pPr>
+        <w:pStyle w:val="ListParagraph"/>
+        <w:numPr>
+          <w:ilvl w:val="2"/>
+          <w:numId w:val="1"/>
+        </w:numPr>
+        <w:spacing w:line="256" w:lineRule="auto"/>
+        <w:rPr>
+          <w:rFonts w:eastAsiaTheme="minorEastAsia"/>
+        </w:rPr>
+      </w:pPr>
+      <w:r>
+        <w:rPr>
+          <w:rFonts w:eastAsiaTheme="minorEastAsia"/>
+        </w:rPr>
+        <w:t xml:space="preserve">Surprise/nouveauté </w:t>
+      </w:r>
+    </w:p>
+    <w:p>
+      <w:pPr>
+        <w:pStyle w:val="ListParagraph"/>
+        <w:numPr>
+          <w:ilvl w:val="2"/>
+          <w:numId w:val="1"/>
+        </w:numPr>
+        <w:spacing w:line="256" w:lineRule="auto"/>
+        <w:rPr>
+          <w:rFonts w:eastAsiaTheme="minorEastAsia"/>
+        </w:rPr>
+      </w:pPr>
+      <w:proofErr w:type="spellStart"/>
+      <w:r>
+        <w:rPr>
+          <w:rFonts w:eastAsiaTheme="minorEastAsia"/>
+        </w:rPr>
+        <w:t>Reward</w:t>
+      </w:r>
+      <w:proofErr w:type="spellEnd"/>
+      <w:r>
+        <w:rPr>
+          <w:rFonts w:eastAsiaTheme="minorEastAsia"/>
+        </w:rPr>
+        <w:t xml:space="preserve"> généralisation : </w:t>
+      </w:r>
+      <w:r>
+        <w:rPr>
+          <w:rFonts w:eastAsiaTheme="minorEastAsia"/>
+        </w:rPr>
+        <w:t xml:space="preserve"> </w:t>
+      </w:r>
+      <w:r>
+        <w:rPr>
+          <w:rFonts w:eastAsiaTheme="minorEastAsia"/>
+        </w:rPr>
+        <w:t xml:space="preserve">Déclenché par des stimulus qui ont un lien avec une récompense </w:t>
+      </w:r>
+    </w:p>
+    <w:p>
+      <w:pPr>
+        <w:pStyle w:val="ListParagraph"/>
+        <w:numPr>
+          <w:ilvl w:val="2"/>
+          <w:numId w:val="1"/>
+        </w:numPr>
+        <w:spacing w:line="256" w:lineRule="auto"/>
+      </w:pPr>
+      <w:proofErr w:type="spellStart"/>
+      <w:r>
+        <w:rPr>
+          <w:rFonts w:eastAsiaTheme="minorEastAsia"/>
+        </w:rPr>
+        <w:t>Reward</w:t>
+      </w:r>
+      <w:proofErr w:type="spellEnd"/>
+      <w:r>
+        <w:rPr>
+          <w:rFonts w:eastAsiaTheme="minorEastAsia"/>
+        </w:rPr>
+        <w:t xml:space="preserve"> </w:t>
+      </w:r>
+      <w:proofErr w:type="spellStart"/>
+      <w:r>
+        <w:rPr>
+          <w:rFonts w:eastAsiaTheme="minorEastAsia"/>
+        </w:rPr>
+        <w:t>context</w:t>
+      </w:r>
+      <w:proofErr w:type="spellEnd"/>
+      <w:r>
+        <w:rPr>
+          <w:rFonts w:eastAsiaTheme="minorEastAsia"/>
+        </w:rPr>
+        <w:t xml:space="preserve"> : </w:t>
+      </w:r>
+      <w:r>
+        <w:rPr>
+          <w:rFonts w:eastAsiaTheme="minorEastAsia"/>
+        </w:rPr>
+        <w:t>Composante plus forte dans une situation/contexte où on est beaucoup renforcé</w:t>
+      </w:r>
+      <w:r>
+        <w:rPr>
+          <w:rFonts w:eastAsiaTheme="minorEastAsia"/>
+        </w:rPr>
+        <w:t xml:space="preserve"> // inverse</w:t>
+      </w:r>
+      <w:r>
+        <w:rPr>
+          <w:rFonts w:eastAsiaTheme="minorEastAsia"/>
+        </w:rPr>
+        <w:t xml:space="preserve"> </w:t>
+      </w:r>
+    </w:p>
+    <w:p>
+      <w:pPr>
+        <w:pStyle w:val="ListParagraph"/>
+        <w:numPr>
+          <w:ilvl w:val="2"/>
+          <w:numId w:val="1"/>
+        </w:numPr>
+        <w:spacing w:line="256" w:lineRule="auto"/>
+      </w:pPr>
+      <w:r>
+        <w:rPr>
+          <w:rFonts w:eastAsiaTheme="minorEastAsia"/>
+        </w:rPr>
+        <w:t>C’est le quelque chose qui fait « </w:t>
+      </w:r>
+      <w:proofErr w:type="spellStart"/>
+      <w:r>
+        <w:rPr>
+          <w:rFonts w:eastAsiaTheme="minorEastAsia"/>
+        </w:rPr>
+        <w:t>omg</w:t>
+      </w:r>
+      <w:proofErr w:type="spellEnd"/>
+      <w:r>
+        <w:rPr>
+          <w:rFonts w:eastAsiaTheme="minorEastAsia"/>
+        </w:rPr>
+        <w:t xml:space="preserve"> y’a quelque chose est-ce que je vais en avoir une récompense »</w:t>
+      </w:r>
+      <w:r>
+        <w:rPr>
+          <w:rFonts w:eastAsiaTheme="minorEastAsia"/>
+        </w:rPr>
+        <w:t xml:space="preserve"> lien avec </w:t>
+      </w:r>
+      <w:proofErr w:type="spellStart"/>
+      <w:r>
+        <w:rPr>
+          <w:rFonts w:eastAsiaTheme="minorEastAsia"/>
+        </w:rPr>
+        <w:t>lo’rientation</w:t>
+      </w:r>
+      <w:proofErr w:type="spellEnd"/>
+      <w:r>
+        <w:rPr>
+          <w:rFonts w:eastAsiaTheme="minorEastAsia"/>
+        </w:rPr>
+        <w:t xml:space="preserve"> de l’attention</w:t>
+      </w:r>
+    </w:p>
+    <w:p>
+      <w:pPr>
+        <w:pStyle w:val="ListParagraph"/>
+        <w:numPr>
+          <w:ilvl w:val="1"/>
+          <w:numId w:val="1"/>
+        </w:numPr>
+        <w:spacing w:line="256" w:lineRule="auto"/>
+      </w:pPr>
+      <w:r>
+        <w:t xml:space="preserve">Composante </w:t>
+      </w:r>
+      <w:proofErr w:type="spellStart"/>
+      <w:r>
+        <w:t>reward</w:t>
+      </w:r>
+      <w:proofErr w:type="spellEnd"/>
+      <w:r>
+        <w:t xml:space="preserve"> : </w:t>
+      </w:r>
+    </w:p>
+    <w:p>
+      <w:pPr>
+        <w:pStyle w:val="ListParagraph"/>
+        <w:numPr>
+          <w:ilvl w:val="2"/>
+          <w:numId w:val="1"/>
+        </w:numPr>
+        <w:spacing w:line="256" w:lineRule="auto"/>
+      </w:pPr>
+      <w:commentRangeStart w:id="9"/>
+      <w:r>
+        <w:t>Voir</w:t>
+      </w:r>
+      <w:r>
+        <w:t xml:space="preserve"> question dans le</w:t>
+      </w:r>
+      <w:r>
+        <w:t xml:space="preserve"> cours pas sur </w:t>
+      </w:r>
+      <w:commentRangeEnd w:id="9"/>
+      <w:r>
+        <w:rPr>
+          <w:rStyle w:val="CommentReference"/>
+        </w:rPr>
+        <w:commentReference w:id="9"/>
+      </w:r>
+    </w:p>
+    <w:p>
+      <w:pPr>
+        <w:pStyle w:val="ListParagraph"/>
+        <w:numPr>
+          <w:ilvl w:val="2"/>
+          <w:numId w:val="1"/>
+        </w:numPr>
+        <w:spacing w:line="256" w:lineRule="auto"/>
+      </w:pPr>
+      <w:r>
+        <w:t xml:space="preserve">== celle du TD </w:t>
       </w:r>
       <w:proofErr w:type="spellStart"/>
       <w:r>
         <w:t>learning</w:t>
       </w:r>
       <w:proofErr w:type="spellEnd"/>
+    </w:p>
+    <w:p>
+      <w:pPr>
+        <w:pStyle w:val="ListParagraph"/>
+        <w:numPr>
+          <w:ilvl w:val="1"/>
+          <w:numId w:val="1"/>
+        </w:numPr>
+        <w:spacing w:line="256" w:lineRule="auto"/>
+      </w:pPr>
+      <w:r>
+        <w:t>CCL :</w:t>
+      </w:r>
+    </w:p>
+    <w:p>
+      <w:pPr>
+        <w:pStyle w:val="ListParagraph"/>
+        <w:numPr>
+          <w:ilvl w:val="2"/>
+          <w:numId w:val="1"/>
+        </w:numPr>
+        <w:spacing w:line="256" w:lineRule="auto"/>
+      </w:pPr>
+      <w:commentRangeStart w:id="10"/>
+      <w:r>
+        <w:t>Donc en tout on a 3 partie dans une réponse dopaminergique</w:t>
+      </w:r>
+      <w:commentRangeEnd w:id="10"/>
+      <w:r>
+        <w:rPr>
+          <w:rStyle w:val="CommentReference"/>
+        </w:rPr>
+        <w:commentReference w:id="10"/>
+      </w:r>
       <w:r>
         <w:t xml:space="preserve"> </w:t>
       </w:r>
-      <w:r>
-        <w:t xml:space="preserve">= temps continue -&gt; </w:t>
-      </w:r>
-      <w:r>
-        <w:t>il y a un changement de la prédiction lors de l’</w:t>
+    </w:p>
+    <w:p>
+      <w:pPr>
+        <w:pStyle w:val="ListParagraph"/>
+        <w:numPr>
+          <w:ilvl w:val="3"/>
+          <w:numId w:val="1"/>
+        </w:numPr>
+        <w:spacing w:line="256" w:lineRule="auto"/>
+      </w:pPr>
+      <w:r>
+        <w:t xml:space="preserve">Composante de </w:t>
+      </w:r>
+      <w:r>
+        <w:t>détection</w:t>
+      </w:r>
+      <w:r>
+        <w:t xml:space="preserve"> à l’</w:t>
       </w:r>
       <w:r>
         <w:t>apparition</w:t>
       </w:r>
       <w:r>
-        <w:t xml:space="preserve"> du SC </w:t>
-      </w:r>
-    </w:p>
-    <w:p>
-      <w:pPr>
-        <w:pStyle w:val="ListParagraph"/>
-        <w:numPr>
-          <w:ilvl w:val="1"/>
-          <w:numId w:val="1"/>
-        </w:numPr>
-        <w:spacing w:line="256" w:lineRule="auto"/>
-      </w:pPr>
-      <w:r>
-        <w:t xml:space="preserve">Changement </w:t>
-      </w:r>
-      <w:r>
-        <w:t>proportionnel</w:t>
-      </w:r>
-      <w:r>
-        <w:t xml:space="preserve"> à la valeur du SC </w:t>
-      </w:r>
-    </w:p>
-    <w:p>
-      <w:pPr>
-        <w:pStyle w:val="ListParagraph"/>
-        <w:numPr>
-          <w:ilvl w:val="1"/>
-          <w:numId w:val="1"/>
-        </w:numPr>
-        <w:spacing w:line="256" w:lineRule="auto"/>
-      </w:pPr>
-      <w:r>
-        <w:t xml:space="preserve">Test EXP : </w:t>
-      </w:r>
-    </w:p>
-    <w:p>
-      <w:pPr>
-        <w:pStyle w:val="ListParagraph"/>
-        <w:numPr>
-          <w:ilvl w:val="2"/>
-          <w:numId w:val="1"/>
-        </w:numPr>
-        <w:spacing w:line="256" w:lineRule="auto"/>
-      </w:pPr>
-      <w:r>
-        <w:t xml:space="preserve">Proba de </w:t>
-      </w:r>
-      <w:r>
-        <w:t>renforcement</w:t>
-      </w:r>
-      <w:r>
-        <w:t xml:space="preserve"> chez le singe </w:t>
-      </w:r>
-    </w:p>
-    <w:p>
-      <w:pPr>
-        <w:pStyle w:val="ListParagraph"/>
-        <w:numPr>
-          <w:ilvl w:val="2"/>
-          <w:numId w:val="1"/>
-        </w:numPr>
-        <w:spacing w:line="256" w:lineRule="auto"/>
-      </w:pPr>
-      <w:r>
-        <w:t xml:space="preserve">Same chez l’humain </w:t>
-      </w:r>
-    </w:p>
-    <w:p>
-      <w:pPr>
-        <w:pStyle w:val="ListParagraph"/>
-        <w:numPr>
-          <w:ilvl w:val="2"/>
-          <w:numId w:val="1"/>
-        </w:numPr>
-        <w:spacing w:line="256" w:lineRule="auto"/>
-      </w:pPr>
-      <w:commentRangeStart w:id="9"/>
-      <w:r>
-        <w:t xml:space="preserve">Réponse </w:t>
-      </w:r>
-      <w:r>
-        <w:t>à 0 dans les essais 50/50</w:t>
-      </w:r>
-      <w:commentRangeEnd w:id="9"/>
+        <w:t xml:space="preserve"> du CS </w:t>
+      </w:r>
+    </w:p>
+    <w:p>
+      <w:pPr>
+        <w:pStyle w:val="ListParagraph"/>
+        <w:numPr>
+          <w:ilvl w:val="3"/>
+          <w:numId w:val="1"/>
+        </w:numPr>
+        <w:spacing w:line="256" w:lineRule="auto"/>
+      </w:pPr>
+      <w:r>
+        <w:t>Composante de prédiction</w:t>
+      </w:r>
+      <w:r>
+        <w:t xml:space="preserve"> lorsque le CS est suffisamment </w:t>
+      </w:r>
+      <w:r>
+        <w:t>détecté</w:t>
+      </w:r>
+      <w:r>
+        <w:t xml:space="preserve"> pour pouvoir faire une prédiction </w:t>
+      </w:r>
+    </w:p>
+    <w:p>
+      <w:pPr>
+        <w:pStyle w:val="ListParagraph"/>
+        <w:numPr>
+          <w:ilvl w:val="3"/>
+          <w:numId w:val="1"/>
+        </w:numPr>
+        <w:spacing w:line="256" w:lineRule="auto"/>
+      </w:pPr>
+      <w:r>
+        <w:t xml:space="preserve">Composante de </w:t>
+      </w:r>
+      <w:proofErr w:type="spellStart"/>
+      <w:r>
+        <w:t>suprise</w:t>
+      </w:r>
+      <w:proofErr w:type="spellEnd"/>
+      <w:r>
+        <w:t xml:space="preserve">, code l’erreur de prédiction </w:t>
+      </w:r>
+      <w:r>
+        <w:t xml:space="preserve">&lt;- C’est toujours le TD </w:t>
+      </w:r>
+      <w:proofErr w:type="spellStart"/>
+      <w:r>
+        <w:t>learning</w:t>
+      </w:r>
+      <w:proofErr w:type="spellEnd"/>
+      <w:r>
+        <w:t xml:space="preserve"> avec l’erreur de </w:t>
+      </w:r>
+      <w:r>
+        <w:t xml:space="preserve">prédiction </w:t>
+      </w:r>
+    </w:p>
+    <w:p>
+      <w:pPr>
+        <w:pStyle w:val="ListParagraph"/>
+        <w:numPr>
+          <w:ilvl w:val="0"/>
+          <w:numId w:val="1"/>
+        </w:numPr>
+        <w:spacing w:line="256" w:lineRule="auto"/>
+      </w:pPr>
+      <w:r>
+        <w:t>Que reflètent la "</w:t>
+      </w:r>
+      <w:proofErr w:type="spellStart"/>
+      <w:r>
+        <w:t>ramping</w:t>
+      </w:r>
+      <w:proofErr w:type="spellEnd"/>
+      <w:r>
+        <w:t xml:space="preserve"> </w:t>
+      </w:r>
+      <w:proofErr w:type="spellStart"/>
+      <w:r>
+        <w:t>activity</w:t>
+      </w:r>
+      <w:proofErr w:type="spellEnd"/>
+      <w:r>
+        <w:t>" de certains neurones dopaminergiques ?</w:t>
+      </w:r>
+    </w:p>
+    <w:p>
+      <w:pPr>
+        <w:pStyle w:val="ListParagraph"/>
+        <w:numPr>
+          <w:ilvl w:val="1"/>
+          <w:numId w:val="1"/>
+        </w:numPr>
+        <w:spacing w:line="256" w:lineRule="auto"/>
+      </w:pPr>
+      <w:r>
+        <w:t xml:space="preserve">Décrire </w:t>
+      </w:r>
+      <w:proofErr w:type="spellStart"/>
+      <w:r>
+        <w:t>ramping</w:t>
+      </w:r>
+      <w:proofErr w:type="spellEnd"/>
+      <w:r>
+        <w:t xml:space="preserve"> </w:t>
+      </w:r>
+      <w:proofErr w:type="spellStart"/>
+      <w:r>
+        <w:t>activity</w:t>
+      </w:r>
+      <w:proofErr w:type="spellEnd"/>
+      <w:r>
+        <w:t xml:space="preserve"> : </w:t>
+      </w:r>
+      <w:r>
+        <w:t>CS – Récompense</w:t>
+      </w:r>
+      <w:r>
+        <w:t xml:space="preserve">. Croissance des PA </w:t>
+      </w:r>
+    </w:p>
+    <w:p>
+      <w:pPr>
+        <w:pStyle w:val="ListParagraph"/>
+        <w:numPr>
+          <w:ilvl w:val="1"/>
+          <w:numId w:val="1"/>
+        </w:numPr>
+        <w:spacing w:line="256" w:lineRule="auto"/>
+      </w:pPr>
+      <w:r>
+        <w:t>Activité croissante maximal avec 0.5 -&gt; semble coder l’incertitude</w:t>
+      </w:r>
+    </w:p>
+    <w:p>
+      <w:pPr>
+        <w:pStyle w:val="ListParagraph"/>
+        <w:numPr>
+          <w:ilvl w:val="1"/>
+          <w:numId w:val="1"/>
+        </w:numPr>
+        <w:spacing w:line="256" w:lineRule="auto"/>
+      </w:pPr>
+    </w:p>
+    <w:p>
+      <w:pPr>
+        <w:pStyle w:val="ListParagraph"/>
+        <w:numPr>
+          <w:ilvl w:val="1"/>
+          <w:numId w:val="1"/>
+        </w:numPr>
+        <w:spacing w:line="256" w:lineRule="auto"/>
+      </w:pPr>
+      <w:commentRangeStart w:id="11"/>
+      <w:commentRangeStart w:id="12"/>
+      <w:r>
+        <w:t xml:space="preserve">= </w:t>
+      </w:r>
+      <w:r>
+        <w:t>Learning rate</w:t>
+      </w:r>
+      <w:commentRangeEnd w:id="11"/>
       <w:r>
         <w:rPr>
           <w:rStyle w:val="CommentReference"/>
         </w:rPr>
-        <w:commentReference w:id="9"/>
+        <w:commentReference w:id="11"/>
+      </w:r>
+      <w:commentRangeEnd w:id="12"/>
+      <w:r>
+        <w:rPr>
+          <w:rStyle w:val="CommentReference"/>
+        </w:rPr>
+        <w:commentReference w:id="12"/>
+      </w:r>
+      <w:r>
+        <w:t xml:space="preserve"> = Moduleraient la vitesse d’apprentissage </w:t>
+      </w:r>
+      <w:r>
+        <w:t>= situation ou il faut apprendre doucement ou rapidement</w:t>
+      </w:r>
+    </w:p>
+    <w:p>
+      <w:pPr>
+        <w:pStyle w:val="ListParagraph"/>
+        <w:numPr>
+          <w:ilvl w:val="2"/>
+          <w:numId w:val="1"/>
+        </w:numPr>
+        <w:spacing w:line="256" w:lineRule="auto"/>
+      </w:pPr>
+      <w:r>
+        <w:t>Très spéculatif</w:t>
+      </w:r>
+    </w:p>
+    <w:p>
+      <w:pPr>
+        <w:pStyle w:val="ListParagraph"/>
+        <w:numPr>
+          <w:ilvl w:val="2"/>
+          <w:numId w:val="1"/>
+        </w:numPr>
+        <w:spacing w:line="256" w:lineRule="auto"/>
+      </w:pPr>
+      <w:r>
+        <w:t xml:space="preserve">Pas besoin d’en parler </w:t>
+      </w:r>
+    </w:p>
+    <w:p>
+      <w:pPr>
+        <w:pStyle w:val="ListParagraph"/>
+        <w:numPr>
+          <w:ilvl w:val="2"/>
+          <w:numId w:val="1"/>
+        </w:numPr>
+        <w:spacing w:line="256" w:lineRule="auto"/>
+      </w:pPr>
+      <w:r>
+        <w:t xml:space="preserve">De base on manipule alpha en fonction </w:t>
+      </w:r>
+      <w:r>
+        <w:t xml:space="preserve">de la stabilité de l’environnement </w:t>
       </w:r>
     </w:p>
     <w:p>
@@ -2865,197 +3564,169 @@
         <w:spacing w:line="256" w:lineRule="auto"/>
       </w:pPr>
       <w:r>
-        <w:t>Pourquoi peut-on dire qu'il y a deux composantes à la réponse phasique des neurones dopaminergiques ? Que reflète chacune de ces composantes ?</w:t>
-      </w:r>
-    </w:p>
-    <w:p>
-      <w:pPr>
-        <w:pStyle w:val="ListParagraph"/>
-        <w:numPr>
-          <w:ilvl w:val="1"/>
-          <w:numId w:val="1"/>
-        </w:numPr>
-        <w:spacing w:line="256" w:lineRule="auto"/>
-      </w:pPr>
-      <w:commentRangeStart w:id="10"/>
-      <w:proofErr w:type="spellStart"/>
-      <w:r>
-        <w:t>Pass</w:t>
-      </w:r>
-      <w:proofErr w:type="spellEnd"/>
-      <w:r>
-        <w:t xml:space="preserve"> compris</w:t>
-      </w:r>
-      <w:commentRangeEnd w:id="10"/>
-      <w:r>
-        <w:rPr>
-          <w:rStyle w:val="CommentReference"/>
-        </w:rPr>
-        <w:commentReference w:id="10"/>
-      </w:r>
-    </w:p>
-    <w:p>
-      <w:pPr>
-        <w:pStyle w:val="ListParagraph"/>
-        <w:numPr>
-          <w:ilvl w:val="1"/>
-          <w:numId w:val="1"/>
-        </w:numPr>
-        <w:spacing w:line="256" w:lineRule="auto"/>
-      </w:pPr>
-      <w:r>
-        <w:t xml:space="preserve">En décalant </w:t>
-      </w:r>
-      <w:r>
-        <w:t>le moment de la détection du CS et le moment où on peut prédire sur la base de ce CS on obtient deux composantes</w:t>
-      </w:r>
-      <w:r>
-        <w:t xml:space="preserve"> (EXP théorie du Chaos)</w:t>
-      </w:r>
-    </w:p>
-    <w:p>
-      <w:pPr>
-        <w:pStyle w:val="ListParagraph"/>
-        <w:numPr>
-          <w:ilvl w:val="1"/>
-          <w:numId w:val="1"/>
-        </w:numPr>
-        <w:spacing w:line="256" w:lineRule="auto"/>
-      </w:pPr>
-      <w:r>
-        <w:t>Composante détection :</w:t>
-      </w:r>
-    </w:p>
-    <w:p>
-      <w:pPr>
-        <w:pStyle w:val="ListParagraph"/>
-        <w:numPr>
-          <w:ilvl w:val="2"/>
-          <w:numId w:val="1"/>
-        </w:numPr>
-        <w:spacing w:line="256" w:lineRule="auto"/>
-        <w:rPr>
-          <w:rFonts w:eastAsiaTheme="minorEastAsia"/>
-        </w:rPr>
-      </w:pPr>
-      <w:r>
-        <w:rPr>
-          <w:rFonts w:eastAsiaTheme="minorEastAsia"/>
-        </w:rPr>
-        <w:t xml:space="preserve">Force physique, intensité </w:t>
-      </w:r>
-    </w:p>
-    <w:p>
-      <w:pPr>
-        <w:pStyle w:val="ListParagraph"/>
-        <w:numPr>
-          <w:ilvl w:val="2"/>
-          <w:numId w:val="1"/>
-        </w:numPr>
-        <w:spacing w:line="256" w:lineRule="auto"/>
-        <w:rPr>
-          <w:rFonts w:eastAsiaTheme="minorEastAsia"/>
-        </w:rPr>
-      </w:pPr>
-      <w:r>
-        <w:rPr>
-          <w:rFonts w:eastAsiaTheme="minorEastAsia"/>
-        </w:rPr>
-        <w:t xml:space="preserve">Surprise/nouveauté </w:t>
-      </w:r>
-    </w:p>
-    <w:p>
-      <w:pPr>
-        <w:pStyle w:val="ListParagraph"/>
-        <w:numPr>
-          <w:ilvl w:val="2"/>
-          <w:numId w:val="1"/>
-        </w:numPr>
-        <w:spacing w:line="256" w:lineRule="auto"/>
-        <w:rPr>
-          <w:rFonts w:eastAsiaTheme="minorEastAsia"/>
-        </w:rPr>
-      </w:pPr>
-      <w:proofErr w:type="spellStart"/>
-      <w:r>
-        <w:rPr>
-          <w:rFonts w:eastAsiaTheme="minorEastAsia"/>
-        </w:rPr>
-        <w:t>Reward</w:t>
-      </w:r>
-      <w:proofErr w:type="spellEnd"/>
-      <w:r>
-        <w:rPr>
-          <w:rFonts w:eastAsiaTheme="minorEastAsia"/>
-        </w:rPr>
-        <w:t xml:space="preserve"> généralisation : </w:t>
-      </w:r>
-      <w:r>
-        <w:rPr>
-          <w:rFonts w:eastAsiaTheme="minorEastAsia"/>
-        </w:rPr>
+        <w:t>Pourquoi peut-on penser qu'il existe d'autres régions cérébrales codant pour une erreur de prédiction ?</w:t>
+      </w:r>
+    </w:p>
+    <w:p>
+      <w:pPr>
+        <w:pStyle w:val="ListParagraph"/>
+        <w:numPr>
+          <w:ilvl w:val="1"/>
+          <w:numId w:val="1"/>
+        </w:numPr>
+        <w:spacing w:line="256" w:lineRule="auto"/>
+      </w:pPr>
+      <w:r>
+        <w:t>On sait que RW fonctionne particulièrement bien pour le conditionnement de la peur</w:t>
+      </w:r>
+    </w:p>
+    <w:p>
+      <w:pPr>
+        <w:pStyle w:val="ListParagraph"/>
+        <w:numPr>
+          <w:ilvl w:val="1"/>
+          <w:numId w:val="1"/>
+        </w:numPr>
+        <w:spacing w:line="256" w:lineRule="auto"/>
+      </w:pPr>
+      <w:r>
+        <w:t xml:space="preserve">Mais le SD ne s’active pas dans les situations aversive </w:t>
+      </w:r>
+    </w:p>
+    <w:p>
+      <w:pPr>
+        <w:pStyle w:val="ListParagraph"/>
+        <w:numPr>
+          <w:ilvl w:val="1"/>
+          <w:numId w:val="1"/>
+        </w:numPr>
+        <w:spacing w:line="256" w:lineRule="auto"/>
+      </w:pPr>
+      <w:r>
+        <w:t>-&gt; autre lieux qui implémente RW</w:t>
+      </w:r>
+      <w:r>
+        <w:t> : Alors que c’est d’autre base neuronale</w:t>
+      </w:r>
+    </w:p>
+    <w:p>
+      <w:pPr>
+        <w:pStyle w:val="ListParagraph"/>
+        <w:numPr>
+          <w:ilvl w:val="2"/>
+          <w:numId w:val="1"/>
+        </w:numPr>
+        <w:spacing w:line="256" w:lineRule="auto"/>
+      </w:pPr>
+      <w:r>
+        <w:t>Cervelet (conditionnement de la paupière lapin)</w:t>
+      </w:r>
+      <w:r>
         <w:t xml:space="preserve"> </w:t>
       </w:r>
-      <w:r>
-        <w:rPr>
-          <w:rFonts w:eastAsiaTheme="minorEastAsia"/>
-        </w:rPr>
-        <w:t xml:space="preserve">Déclenché par des stimulus qui ont un lien avec une récompense </w:t>
-      </w:r>
-    </w:p>
-    <w:p>
-      <w:pPr>
-        <w:pStyle w:val="ListParagraph"/>
-        <w:numPr>
-          <w:ilvl w:val="2"/>
-          <w:numId w:val="1"/>
-        </w:numPr>
-        <w:spacing w:line="256" w:lineRule="auto"/>
-      </w:pPr>
-      <w:proofErr w:type="spellStart"/>
-      <w:r>
-        <w:rPr>
-          <w:rFonts w:eastAsiaTheme="minorEastAsia"/>
-        </w:rPr>
-        <w:t>Reward</w:t>
-      </w:r>
-      <w:proofErr w:type="spellEnd"/>
-      <w:r>
-        <w:rPr>
-          <w:rFonts w:eastAsiaTheme="minorEastAsia"/>
-        </w:rPr>
+    </w:p>
+    <w:p>
+      <w:pPr>
+        <w:pStyle w:val="ListParagraph"/>
+        <w:numPr>
+          <w:ilvl w:val="2"/>
+          <w:numId w:val="1"/>
+        </w:numPr>
+        <w:spacing w:line="256" w:lineRule="auto"/>
+      </w:pPr>
+      <w:r>
+        <w:t>Amygdale</w:t>
+      </w:r>
+      <w:r>
         <w:t xml:space="preserve"> </w:t>
       </w:r>
-      <w:proofErr w:type="spellStart"/>
-      <w:r>
-        <w:rPr>
-          <w:rFonts w:eastAsiaTheme="minorEastAsia"/>
-        </w:rPr>
-        <w:t>context</w:t>
-      </w:r>
-      <w:proofErr w:type="spellEnd"/>
-      <w:r>
-        <w:rPr>
-          <w:rFonts w:eastAsiaTheme="minorEastAsia"/>
-        </w:rPr>
-        <w:t xml:space="preserve"> : </w:t>
-      </w:r>
-      <w:r>
-        <w:rPr>
-          <w:rFonts w:eastAsiaTheme="minorEastAsia"/>
-        </w:rPr>
-        <w:t>Composante plus forte dans une situation/contexte où on est beaucoup renforcé</w:t>
-      </w:r>
-      <w:r>
-        <w:rPr>
-          <w:rFonts w:eastAsiaTheme="minorEastAsia"/>
-        </w:rPr>
-        <w:t xml:space="preserve"> // inverse</w:t>
-      </w:r>
-      <w:r>
-        <w:rPr>
-          <w:rFonts w:eastAsiaTheme="minorEastAsia"/>
-        </w:rPr>
+    </w:p>
+    <w:p>
+      <w:pPr>
+        <w:pStyle w:val="ListParagraph"/>
+        <w:numPr>
+          <w:ilvl w:val="1"/>
+          <w:numId w:val="1"/>
+        </w:numPr>
+        <w:spacing w:line="256" w:lineRule="auto"/>
+      </w:pPr>
+      <w:r>
+        <w:t>Etude récente + question de l’interaction entre ces parties</w:t>
+      </w:r>
+      <w:r>
+        <w:t xml:space="preserve"> + est-ce qu’elle seront encore cité dans 5 ou 10 ans </w:t>
+      </w:r>
+    </w:p>
+    <w:p>
+      <w:pPr>
+        <w:spacing w:line="256" w:lineRule="auto"/>
+      </w:pPr>
+      <w:r>
+        <w:t xml:space="preserve">Cours </w:t>
+      </w:r>
+      <w:r>
+        <w:t xml:space="preserve">9 : </w:t>
+      </w:r>
+      <w:proofErr w:type="spellStart"/>
+      <w:r>
+        <w:t>Neuroéconomie</w:t>
+      </w:r>
+      <w:proofErr w:type="spellEnd"/>
+    </w:p>
+    <w:p>
+      <w:pPr>
+        <w:pStyle w:val="ListParagraph"/>
+        <w:numPr>
+          <w:ilvl w:val="0"/>
+          <w:numId w:val="1"/>
+        </w:numPr>
+        <w:spacing w:line="256" w:lineRule="auto"/>
+      </w:pPr>
+      <w:r>
+        <w:t xml:space="preserve">Quelle est la méthodologie de l'étude de </w:t>
+      </w:r>
+      <w:proofErr w:type="spellStart"/>
+      <w:r>
+        <w:t>O'Doherty</w:t>
+      </w:r>
+      <w:proofErr w:type="spellEnd"/>
+      <w:r>
+        <w:t xml:space="preserve">? Quelles sont les conclusions de cette </w:t>
+      </w:r>
+      <w:r>
+        <w:t>étude ?</w:t>
+      </w:r>
+      <w:r>
+        <w:t xml:space="preserve"> Ces conclusions sont-elles bien </w:t>
+      </w:r>
+      <w:r>
+        <w:t>établies ?</w:t>
+      </w:r>
+      <w:r>
+        <w:t xml:space="preserve"> Valent-elles pour d'autres types de </w:t>
+      </w:r>
+      <w:r>
+        <w:t>récompenses ?</w:t>
+      </w:r>
+    </w:p>
+    <w:p>
+      <w:pPr>
+        <w:pStyle w:val="ListParagraph"/>
+        <w:numPr>
+          <w:ilvl w:val="1"/>
+          <w:numId w:val="1"/>
+        </w:numPr>
+        <w:spacing w:line="256" w:lineRule="auto"/>
+      </w:pPr>
+      <w:r>
+        <w:t xml:space="preserve">EXP </w:t>
+      </w:r>
+      <w:proofErr w:type="spellStart"/>
+      <w:r>
+        <w:t>O’doherty</w:t>
+      </w:r>
+      <w:proofErr w:type="spellEnd"/>
+      <w:r>
         <w:t xml:space="preserve"> </w:t>
       </w:r>
     </w:p>
@@ -3063,82 +3734,19 @@
       <w:pPr>
         <w:pStyle w:val="ListParagraph"/>
         <w:numPr>
-          <w:ilvl w:val="1"/>
-          <w:numId w:val="1"/>
-        </w:numPr>
-        <w:spacing w:line="256" w:lineRule="auto"/>
-      </w:pPr>
-      <w:r>
-        <w:t xml:space="preserve">Composante </w:t>
-      </w:r>
-      <w:proofErr w:type="spellStart"/>
-      <w:r>
-        <w:t>reward</w:t>
-      </w:r>
-      <w:proofErr w:type="spellEnd"/>
-      <w:r>
-        <w:t xml:space="preserve"> : </w:t>
-      </w:r>
-    </w:p>
-    <w:p>
-      <w:pPr>
-        <w:pStyle w:val="ListParagraph"/>
-        <w:numPr>
-          <w:ilvl w:val="2"/>
-          <w:numId w:val="1"/>
-        </w:numPr>
-        <w:spacing w:line="256" w:lineRule="auto"/>
-      </w:pPr>
-      <w:commentRangeStart w:id="11"/>
-      <w:r>
-        <w:t>Voir</w:t>
-      </w:r>
-      <w:r>
-        <w:t xml:space="preserve"> question dans le</w:t>
-      </w:r>
-      <w:r>
-        <w:t xml:space="preserve"> cours pas sur </w:t>
-      </w:r>
-      <w:commentRangeEnd w:id="11"/>
-      <w:r>
-        <w:rPr>
-          <w:rStyle w:val="CommentReference"/>
-        </w:rPr>
-        <w:commentReference w:id="11"/>
-      </w:r>
-    </w:p>
-    <w:p>
-      <w:pPr>
-        <w:pStyle w:val="ListParagraph"/>
-        <w:numPr>
-          <w:ilvl w:val="1"/>
-          <w:numId w:val="1"/>
-        </w:numPr>
-        <w:spacing w:line="256" w:lineRule="auto"/>
-      </w:pPr>
-      <w:r>
-        <w:t>CCL :</w:t>
-      </w:r>
-    </w:p>
-    <w:p>
-      <w:pPr>
-        <w:pStyle w:val="ListParagraph"/>
-        <w:numPr>
-          <w:ilvl w:val="2"/>
-          <w:numId w:val="1"/>
-        </w:numPr>
-        <w:spacing w:line="256" w:lineRule="auto"/>
-      </w:pPr>
-      <w:commentRangeStart w:id="12"/>
-      <w:r>
-        <w:t>Donc en tout on a 3 partie dans une réponse dopaminergique</w:t>
-      </w:r>
-      <w:commentRangeEnd w:id="12"/>
-      <w:r>
-        <w:rPr>
-          <w:rStyle w:val="CommentReference"/>
-        </w:rPr>
-        <w:commentReference w:id="12"/>
+          <w:ilvl w:val="2"/>
+          <w:numId w:val="1"/>
+        </w:numPr>
+        <w:spacing w:line="256" w:lineRule="auto"/>
+      </w:pPr>
+      <w:r>
+        <w:t xml:space="preserve">Demande d’un choix économique : « Combien être-vous prêt à payer </w:t>
+      </w:r>
+      <w:r>
+        <w:t xml:space="preserve">au plus </w:t>
+      </w:r>
+      <w:r>
+        <w:t>pour ça ? »</w:t>
       </w:r>
       <w:r>
         <w:t xml:space="preserve"> </w:t>
@@ -3148,550 +3756,238 @@
       <w:pPr>
         <w:pStyle w:val="ListParagraph"/>
         <w:numPr>
-          <w:ilvl w:val="3"/>
-          <w:numId w:val="1"/>
-        </w:numPr>
-        <w:spacing w:line="256" w:lineRule="auto"/>
-      </w:pPr>
-      <w:r>
-        <w:t xml:space="preserve">Composante de </w:t>
-      </w:r>
-      <w:r>
-        <w:t>détection</w:t>
-      </w:r>
-      <w:r>
-        <w:t xml:space="preserve"> à l’</w:t>
-      </w:r>
-      <w:r>
-        <w:t>apparition</w:t>
-      </w:r>
-      <w:r>
-        <w:t xml:space="preserve"> du CS </w:t>
-      </w:r>
-    </w:p>
-    <w:p>
-      <w:pPr>
-        <w:pStyle w:val="ListParagraph"/>
-        <w:numPr>
-          <w:ilvl w:val="3"/>
-          <w:numId w:val="1"/>
-        </w:numPr>
-        <w:spacing w:line="256" w:lineRule="auto"/>
-      </w:pPr>
-      <w:r>
+          <w:ilvl w:val="2"/>
+          <w:numId w:val="1"/>
+        </w:numPr>
+        <w:spacing w:line="256" w:lineRule="auto"/>
+      </w:pPr>
+      <w:r>
+        <w:t>-&gt; Indique une valeur</w:t>
+      </w:r>
+    </w:p>
+    <w:p>
+      <w:pPr>
+        <w:pStyle w:val="ListParagraph"/>
+        <w:numPr>
+          <w:ilvl w:val="2"/>
+          <w:numId w:val="1"/>
+        </w:numPr>
+        <w:spacing w:line="256" w:lineRule="auto"/>
+      </w:pPr>
+      <w:r>
+        <w:t>Contrôle 1 choix // exp : 4 prix possible</w:t>
+      </w:r>
+    </w:p>
+    <w:p>
+      <w:pPr>
+        <w:pStyle w:val="ListParagraph"/>
+        <w:numPr>
+          <w:ilvl w:val="1"/>
+          <w:numId w:val="1"/>
+        </w:numPr>
+        <w:spacing w:line="256" w:lineRule="auto"/>
+      </w:pPr>
+      <w:r>
+        <w:t>Méta analyse</w:t>
+      </w:r>
+      <w:r>
+        <w:t xml:space="preserve"> </w:t>
+      </w:r>
+      <w:proofErr w:type="spellStart"/>
+      <w:r>
+        <w:t>Glimcher</w:t>
+      </w:r>
+      <w:proofErr w:type="spellEnd"/>
+      <w:r>
+        <w:t xml:space="preserve"> </w:t>
+      </w:r>
+      <w:r>
+        <w:t>2012</w:t>
+      </w:r>
+      <w:r>
+        <w:t xml:space="preserve"> : activation cortex préfrontal </w:t>
+      </w:r>
+      <w:proofErr w:type="spellStart"/>
+      <w:r>
+        <w:t>ventro</w:t>
+      </w:r>
+      <w:proofErr w:type="spellEnd"/>
+      <w:r>
+        <w:t>-médial</w:t>
+      </w:r>
+      <w:r>
+        <w:t xml:space="preserve"> (VMPMC)</w:t>
+      </w:r>
+      <w:r>
+        <w:t xml:space="preserve"> (+ d’autre cortex)</w:t>
+      </w:r>
+    </w:p>
+    <w:p>
+      <w:pPr>
+        <w:pStyle w:val="ListParagraph"/>
+        <w:numPr>
+          <w:ilvl w:val="1"/>
+          <w:numId w:val="1"/>
+        </w:numPr>
+        <w:spacing w:line="256" w:lineRule="auto"/>
+      </w:pPr>
+      <w:r>
+        <w:t xml:space="preserve">Activation indépendante </w:t>
+      </w:r>
+      <w:r>
+        <w:t>du type de récompense : social, monétaire, nourriture</w:t>
+      </w:r>
+    </w:p>
+    <w:p>
+      <w:pPr>
+        <w:pStyle w:val="ListParagraph"/>
+        <w:numPr>
+          <w:ilvl w:val="1"/>
+          <w:numId w:val="1"/>
+        </w:numPr>
+        <w:spacing w:line="256" w:lineRule="auto"/>
+      </w:pPr>
+      <w:r>
+        <w:t xml:space="preserve">Même lorsqu’on fait des cadeaux : </w:t>
+      </w:r>
+      <w:r>
+        <w:t xml:space="preserve">same exp mais don pour association </w:t>
+      </w:r>
+    </w:p>
+    <w:p>
+      <w:pPr>
+        <w:pStyle w:val="ListParagraph"/>
+        <w:numPr>
+          <w:ilvl w:val="0"/>
+          <w:numId w:val="1"/>
+        </w:numPr>
+        <w:spacing w:line="256" w:lineRule="auto"/>
+      </w:pPr>
+      <w:r>
+        <w:t xml:space="preserve">Qu'est-ce qu'une courbe de </w:t>
+      </w:r>
+      <w:r>
+        <w:t>dévaluation ?</w:t>
+      </w:r>
+      <w:r>
+        <w:t xml:space="preserve"> Comment mesure-t-on une courbe de </w:t>
+      </w:r>
+      <w:r>
+        <w:t>dévaluation ?</w:t>
+      </w:r>
+      <w:r>
+        <w:t xml:space="preserve"> Que nous apprends l'étude de </w:t>
+      </w:r>
+      <w:proofErr w:type="spellStart"/>
+      <w:r>
+        <w:t>Kable</w:t>
+      </w:r>
+      <w:proofErr w:type="spellEnd"/>
+      <w:r>
+        <w:t xml:space="preserve"> et </w:t>
+      </w:r>
+      <w:proofErr w:type="spellStart"/>
+      <w:r>
+        <w:t>Glimcher</w:t>
+      </w:r>
+      <w:proofErr w:type="spellEnd"/>
+      <w:r>
+        <w:t xml:space="preserve"> à ce </w:t>
+      </w:r>
+      <w:r>
+        <w:t>sujet ?</w:t>
+      </w:r>
+    </w:p>
+    <w:p>
+      <w:pPr>
+        <w:pStyle w:val="ListParagraph"/>
+        <w:numPr>
+          <w:ilvl w:val="1"/>
+          <w:numId w:val="1"/>
+        </w:numPr>
+        <w:spacing w:line="256" w:lineRule="auto"/>
+      </w:pPr>
+      <w:r>
+        <w:t>Mesure la dévaluation de la récompense en fonction du délais</w:t>
+      </w:r>
+    </w:p>
+    <w:p>
+      <w:pPr>
+        <w:pStyle w:val="ListParagraph"/>
+        <w:numPr>
+          <w:ilvl w:val="1"/>
+          <w:numId w:val="1"/>
+        </w:numPr>
+        <w:spacing w:line="256" w:lineRule="auto"/>
+        <w:rPr>
+          <w:rFonts w:eastAsiaTheme="minorEastAsia"/>
+        </w:rPr>
+      </w:pPr>
+      <w:r>
+        <w:rPr>
+          <w:rFonts w:eastAsiaTheme="minorEastAsia"/>
+        </w:rPr>
+        <w:t>X = délais pour obtenir cette récompense</w:t>
+      </w:r>
+    </w:p>
+    <w:p>
+      <w:pPr>
+        <w:pStyle w:val="ListParagraph"/>
+        <w:numPr>
+          <w:ilvl w:val="1"/>
+          <w:numId w:val="1"/>
+        </w:numPr>
+        <w:spacing w:line="256" w:lineRule="auto"/>
+        <w:rPr>
+          <w:rFonts w:eastAsiaTheme="minorEastAsia"/>
+        </w:rPr>
+      </w:pPr>
+      <w:r>
+        <w:rPr>
+          <w:rFonts w:eastAsiaTheme="minorEastAsia"/>
+        </w:rPr>
+        <w:t xml:space="preserve">Y = valeur par rapport à </w:t>
+      </w:r>
+      <w:r>
+        <w:rPr>
+          <w:rFonts w:eastAsiaTheme="minorEastAsia"/>
+        </w:rPr>
+        <w:t xml:space="preserve">une quantité donnée </w:t>
+      </w:r>
+    </w:p>
+    <w:p>
+      <w:pPr>
+        <w:pStyle w:val="ListParagraph"/>
+        <w:numPr>
+          <w:ilvl w:val="1"/>
+          <w:numId w:val="1"/>
+        </w:numPr>
+        <w:spacing w:line="256" w:lineRule="auto"/>
+        <w:rPr>
+          <w:rFonts w:eastAsiaTheme="minorEastAsia"/>
+        </w:rPr>
+      </w:pPr>
+      <w:r>
+        <w:rPr>
+          <w:rFonts w:eastAsiaTheme="minorEastAsia"/>
+        </w:rPr>
+        <w:t xml:space="preserve">Hyperbole avec un paramètre de d’évaluation </w:t>
+      </w:r>
+    </w:p>
+    <w:p>
+      <w:pPr>
+        <w:pStyle w:val="ListParagraph"/>
+        <w:numPr>
+          <w:ilvl w:val="1"/>
+          <w:numId w:val="1"/>
+        </w:numPr>
+        <w:spacing w:line="256" w:lineRule="auto"/>
+      </w:pPr>
+      <w:r>
+        <w:rPr>
+          <w:noProof/>
+        </w:rPr>
         <w:lastRenderedPageBreak/>
-        <w:t>Composante de prédiction</w:t>
-      </w:r>
-      <w:r>
-        <w:t xml:space="preserve"> lorsque le CS est suffisamment </w:t>
-      </w:r>
-      <w:r>
-        <w:t>détecté</w:t>
-      </w:r>
-      <w:r>
-        <w:t xml:space="preserve"> pour pouvoir faire une prédiction </w:t>
-      </w:r>
-    </w:p>
-    <w:p>
-      <w:pPr>
-        <w:pStyle w:val="ListParagraph"/>
-        <w:numPr>
-          <w:ilvl w:val="3"/>
-          <w:numId w:val="1"/>
-        </w:numPr>
-        <w:spacing w:line="256" w:lineRule="auto"/>
-      </w:pPr>
-      <w:r>
-        <w:t xml:space="preserve">Composante de </w:t>
-      </w:r>
-      <w:proofErr w:type="spellStart"/>
-      <w:r>
-        <w:t>suprise</w:t>
-      </w:r>
-      <w:proofErr w:type="spellEnd"/>
-      <w:r>
-        <w:t xml:space="preserve">, code l’erreur de prédiction </w:t>
-      </w:r>
-    </w:p>
-    <w:p>
-      <w:pPr>
-        <w:pStyle w:val="ListParagraph"/>
-        <w:numPr>
-          <w:ilvl w:val="0"/>
-          <w:numId w:val="1"/>
-        </w:numPr>
-        <w:spacing w:line="256" w:lineRule="auto"/>
-      </w:pPr>
-      <w:r>
-        <w:t>Que reflètent la "</w:t>
-      </w:r>
-      <w:proofErr w:type="spellStart"/>
-      <w:r>
-        <w:t>ramping</w:t>
-      </w:r>
-      <w:proofErr w:type="spellEnd"/>
-      <w:r>
-        <w:t xml:space="preserve"> </w:t>
-      </w:r>
-      <w:proofErr w:type="spellStart"/>
-      <w:r>
-        <w:t>activity</w:t>
-      </w:r>
-      <w:proofErr w:type="spellEnd"/>
-      <w:r>
-        <w:t>" de certains neurones dopaminergiques ?</w:t>
-      </w:r>
-    </w:p>
-    <w:p>
-      <w:pPr>
-        <w:pStyle w:val="ListParagraph"/>
-        <w:numPr>
-          <w:ilvl w:val="1"/>
-          <w:numId w:val="1"/>
-        </w:numPr>
-        <w:spacing w:line="256" w:lineRule="auto"/>
-      </w:pPr>
-      <w:r>
-        <w:t xml:space="preserve">Décrire </w:t>
-      </w:r>
-      <w:proofErr w:type="spellStart"/>
-      <w:r>
-        <w:t>ramping</w:t>
-      </w:r>
-      <w:proofErr w:type="spellEnd"/>
-      <w:r>
-        <w:t xml:space="preserve"> </w:t>
-      </w:r>
-      <w:proofErr w:type="spellStart"/>
-      <w:r>
-        <w:t>activity</w:t>
-      </w:r>
-      <w:proofErr w:type="spellEnd"/>
-      <w:r>
-        <w:t xml:space="preserve"> : </w:t>
-      </w:r>
-      <w:r>
-        <w:t>CS – Récompense</w:t>
-      </w:r>
-      <w:r>
-        <w:t xml:space="preserve">. Croissance des PA </w:t>
-      </w:r>
-    </w:p>
-    <w:p>
-      <w:pPr>
-        <w:pStyle w:val="ListParagraph"/>
-        <w:numPr>
-          <w:ilvl w:val="1"/>
-          <w:numId w:val="1"/>
-        </w:numPr>
-        <w:spacing w:line="256" w:lineRule="auto"/>
-      </w:pPr>
-      <w:r>
-        <w:t>Activité croissante maximal avec 0.5 -&gt; semble coder l’incertitude</w:t>
-      </w:r>
-    </w:p>
-    <w:p>
-      <w:pPr>
-        <w:pStyle w:val="ListParagraph"/>
-        <w:numPr>
-          <w:ilvl w:val="1"/>
-          <w:numId w:val="1"/>
-        </w:numPr>
-        <w:spacing w:line="256" w:lineRule="auto"/>
-      </w:pPr>
-      <w:commentRangeStart w:id="13"/>
-      <w:r>
-        <w:t xml:space="preserve">= </w:t>
-      </w:r>
-      <w:r>
-        <w:t>Learning rate</w:t>
-      </w:r>
-      <w:commentRangeEnd w:id="13"/>
-      <w:r>
-        <w:rPr>
-          <w:rStyle w:val="CommentReference"/>
-        </w:rPr>
-        <w:commentReference w:id="13"/>
-      </w:r>
-      <w:r>
-        <w:t xml:space="preserve"> = Moduleraient la vitesse d’apprentissage </w:t>
-      </w:r>
-      <w:r>
-        <w:t>= situation ou il faut apprendre doucement ou rapidement</w:t>
-      </w:r>
-    </w:p>
-    <w:p>
-      <w:pPr>
-        <w:pStyle w:val="ListParagraph"/>
-        <w:numPr>
-          <w:ilvl w:val="0"/>
-          <w:numId w:val="1"/>
-        </w:numPr>
-        <w:spacing w:line="256" w:lineRule="auto"/>
-      </w:pPr>
-      <w:r>
-        <w:t>Pourquoi peut-on penser qu'il existe d'autres régions cérébrales codant pour une erreur de prédiction ?</w:t>
-      </w:r>
-    </w:p>
-    <w:p>
-      <w:pPr>
-        <w:pStyle w:val="ListParagraph"/>
-        <w:numPr>
-          <w:ilvl w:val="1"/>
-          <w:numId w:val="1"/>
-        </w:numPr>
-        <w:spacing w:line="256" w:lineRule="auto"/>
-      </w:pPr>
-      <w:r>
-        <w:t>On sait que RW fonctionne particulièrement bien pour le conditionnement de la peur</w:t>
-      </w:r>
-    </w:p>
-    <w:p>
-      <w:pPr>
-        <w:pStyle w:val="ListParagraph"/>
-        <w:numPr>
-          <w:ilvl w:val="1"/>
-          <w:numId w:val="1"/>
-        </w:numPr>
-        <w:spacing w:line="256" w:lineRule="auto"/>
-      </w:pPr>
-      <w:r>
-        <w:t xml:space="preserve">Mais le SD ne s’active pas dans les situations aversive </w:t>
-      </w:r>
-    </w:p>
-    <w:p>
-      <w:pPr>
-        <w:pStyle w:val="ListParagraph"/>
-        <w:numPr>
-          <w:ilvl w:val="1"/>
-          <w:numId w:val="1"/>
-        </w:numPr>
-        <w:spacing w:line="256" w:lineRule="auto"/>
-      </w:pPr>
-      <w:r>
-        <w:t>-&gt; autre lieux qui implémente RW</w:t>
-      </w:r>
-    </w:p>
-    <w:p>
-      <w:pPr>
-        <w:pStyle w:val="ListParagraph"/>
-        <w:numPr>
-          <w:ilvl w:val="1"/>
-          <w:numId w:val="1"/>
-        </w:numPr>
-        <w:spacing w:line="256" w:lineRule="auto"/>
-      </w:pPr>
-      <w:r>
-        <w:t>Cervelet (conditionnement de la paupière lapin)</w:t>
-      </w:r>
-    </w:p>
-    <w:p>
-      <w:pPr>
-        <w:pStyle w:val="ListParagraph"/>
-        <w:numPr>
-          <w:ilvl w:val="1"/>
-          <w:numId w:val="1"/>
-        </w:numPr>
-        <w:spacing w:line="256" w:lineRule="auto"/>
-      </w:pPr>
-      <w:r>
-        <w:t>Amygdale</w:t>
-      </w:r>
-    </w:p>
-    <w:p>
-      <w:pPr>
-        <w:pStyle w:val="ListParagraph"/>
-        <w:numPr>
-          <w:ilvl w:val="1"/>
-          <w:numId w:val="1"/>
-        </w:numPr>
-        <w:spacing w:line="256" w:lineRule="auto"/>
-      </w:pPr>
-      <w:r>
-        <w:t>Etude récente + question de l’interaction entre ces parties</w:t>
-      </w:r>
-    </w:p>
-    <w:p>
-      <w:pPr>
-        <w:spacing w:line="256" w:lineRule="auto"/>
-      </w:pPr>
-      <w:r>
-        <w:t xml:space="preserve">Cours </w:t>
-      </w:r>
-      <w:r>
-        <w:t xml:space="preserve">9 : </w:t>
-      </w:r>
-      <w:proofErr w:type="spellStart"/>
-      <w:r>
-        <w:t>Neuroéconomie</w:t>
-      </w:r>
-      <w:proofErr w:type="spellEnd"/>
-    </w:p>
-    <w:p>
-      <w:pPr>
-        <w:pStyle w:val="ListParagraph"/>
-        <w:numPr>
-          <w:ilvl w:val="0"/>
-          <w:numId w:val="1"/>
-        </w:numPr>
-        <w:spacing w:line="256" w:lineRule="auto"/>
-      </w:pPr>
-      <w:r>
-        <w:t xml:space="preserve">Quelle est la méthodologie de l'étude de </w:t>
-      </w:r>
-      <w:proofErr w:type="spellStart"/>
-      <w:r>
-        <w:t>O'Doherty</w:t>
-      </w:r>
-      <w:proofErr w:type="spellEnd"/>
-      <w:r>
-        <w:t xml:space="preserve">? Quelles sont les conclusions de cette </w:t>
-      </w:r>
-      <w:r>
-        <w:t>étude ?</w:t>
-      </w:r>
-      <w:r>
-        <w:t xml:space="preserve"> Ces conclusions sont-elles bien </w:t>
-      </w:r>
-      <w:r>
-        <w:t>établies ?</w:t>
-      </w:r>
-      <w:r>
-        <w:t xml:space="preserve"> Valent-elles pour d'autres types de </w:t>
-      </w:r>
-      <w:r>
-        <w:t>récompenses ?</w:t>
-      </w:r>
-    </w:p>
-    <w:p>
-      <w:pPr>
-        <w:pStyle w:val="ListParagraph"/>
-        <w:numPr>
-          <w:ilvl w:val="1"/>
-          <w:numId w:val="1"/>
-        </w:numPr>
-        <w:spacing w:line="256" w:lineRule="auto"/>
-      </w:pPr>
-      <w:r>
-        <w:t xml:space="preserve">EXP </w:t>
-      </w:r>
-      <w:proofErr w:type="spellStart"/>
-      <w:r>
-        <w:t>O’doherty</w:t>
-      </w:r>
-      <w:proofErr w:type="spellEnd"/>
-      <w:r>
-        <w:t xml:space="preserve"> </w:t>
-      </w:r>
-    </w:p>
-    <w:p>
-      <w:pPr>
-        <w:pStyle w:val="ListParagraph"/>
-        <w:numPr>
-          <w:ilvl w:val="2"/>
-          <w:numId w:val="1"/>
-        </w:numPr>
-        <w:spacing w:line="256" w:lineRule="auto"/>
-      </w:pPr>
-      <w:r>
-        <w:t>Demande d’un choix économique : « Combien être-vous prêt à payer pour ça ? »</w:t>
-      </w:r>
-      <w:r>
-        <w:t xml:space="preserve"> </w:t>
-      </w:r>
-    </w:p>
-    <w:p>
-      <w:pPr>
-        <w:pStyle w:val="ListParagraph"/>
-        <w:numPr>
-          <w:ilvl w:val="2"/>
-          <w:numId w:val="1"/>
-        </w:numPr>
-        <w:spacing w:line="256" w:lineRule="auto"/>
-      </w:pPr>
-      <w:r>
-        <w:t>Contrôle 1 choix // exp : 4 prix possible</w:t>
-      </w:r>
-    </w:p>
-    <w:p>
-      <w:pPr>
-        <w:pStyle w:val="ListParagraph"/>
-        <w:numPr>
-          <w:ilvl w:val="1"/>
-          <w:numId w:val="1"/>
-        </w:numPr>
-        <w:spacing w:line="256" w:lineRule="auto"/>
-      </w:pPr>
-      <w:r>
-        <w:t>Méta analyse</w:t>
-      </w:r>
-      <w:r>
-        <w:t xml:space="preserve"> 2012</w:t>
-      </w:r>
-      <w:r>
-        <w:t xml:space="preserve"> : activation cortex préfrontal </w:t>
-      </w:r>
-      <w:proofErr w:type="spellStart"/>
-      <w:r>
-        <w:t>ventro</w:t>
-      </w:r>
-      <w:proofErr w:type="spellEnd"/>
-      <w:r>
-        <w:t>-médial</w:t>
-      </w:r>
-      <w:r>
-        <w:t xml:space="preserve"> (VMPMC)</w:t>
-      </w:r>
-      <w:r>
-        <w:t xml:space="preserve"> (+ d’autre cortex)</w:t>
-      </w:r>
-    </w:p>
-    <w:p>
-      <w:pPr>
-        <w:pStyle w:val="ListParagraph"/>
-        <w:numPr>
-          <w:ilvl w:val="1"/>
-          <w:numId w:val="1"/>
-        </w:numPr>
-        <w:spacing w:line="256" w:lineRule="auto"/>
-      </w:pPr>
-      <w:r>
-        <w:t xml:space="preserve">Activation indépendante </w:t>
-      </w:r>
-      <w:r>
-        <w:t>du type de récompense : social, monétaire, nourriture</w:t>
-      </w:r>
-    </w:p>
-    <w:p>
-      <w:pPr>
-        <w:pStyle w:val="ListParagraph"/>
-        <w:numPr>
-          <w:ilvl w:val="1"/>
-          <w:numId w:val="1"/>
-        </w:numPr>
-        <w:spacing w:line="256" w:lineRule="auto"/>
-      </w:pPr>
-      <w:r>
-        <w:t xml:space="preserve">Même lorsqu’on fait des cadeaux : </w:t>
-      </w:r>
-      <w:r>
-        <w:t xml:space="preserve">same exp mais don pour association </w:t>
-      </w:r>
-    </w:p>
-    <w:p>
-      <w:pPr>
-        <w:pStyle w:val="ListParagraph"/>
-        <w:numPr>
-          <w:ilvl w:val="0"/>
-          <w:numId w:val="1"/>
-        </w:numPr>
-        <w:spacing w:line="256" w:lineRule="auto"/>
-      </w:pPr>
-      <w:r>
-        <w:t xml:space="preserve">Qu'est-ce qu'une courbe de </w:t>
-      </w:r>
-      <w:r>
-        <w:t>dévaluation ?</w:t>
-      </w:r>
-      <w:r>
-        <w:t xml:space="preserve"> Comment mesure-t-on une courbe de </w:t>
-      </w:r>
-      <w:r>
-        <w:t>dévaluation ?</w:t>
-      </w:r>
-      <w:r>
-        <w:t xml:space="preserve"> Que nous apprends l'étude de </w:t>
-      </w:r>
-      <w:proofErr w:type="spellStart"/>
-      <w:r>
-        <w:t>Kable</w:t>
-      </w:r>
-      <w:proofErr w:type="spellEnd"/>
-      <w:r>
-        <w:t xml:space="preserve"> et </w:t>
-      </w:r>
-      <w:proofErr w:type="spellStart"/>
-      <w:r>
-        <w:t>Glimcher</w:t>
-      </w:r>
-      <w:proofErr w:type="spellEnd"/>
-      <w:r>
-        <w:t xml:space="preserve"> à ce </w:t>
-      </w:r>
-      <w:r>
-        <w:t>sujet ?</w:t>
-      </w:r>
-    </w:p>
-    <w:p>
-      <w:pPr>
-        <w:pStyle w:val="ListParagraph"/>
-        <w:numPr>
-          <w:ilvl w:val="1"/>
-          <w:numId w:val="1"/>
-        </w:numPr>
-        <w:spacing w:line="256" w:lineRule="auto"/>
-        <w:rPr>
-          <w:rFonts w:eastAsiaTheme="minorEastAsia"/>
-        </w:rPr>
-      </w:pPr>
-      <w:r>
-        <w:rPr>
-          <w:rFonts w:eastAsiaTheme="minorEastAsia"/>
-        </w:rPr>
-        <w:t>X = délais pour obtenir cette récompense</w:t>
-      </w:r>
-    </w:p>
-    <w:p>
-      <w:pPr>
-        <w:pStyle w:val="ListParagraph"/>
-        <w:numPr>
-          <w:ilvl w:val="1"/>
-          <w:numId w:val="1"/>
-        </w:numPr>
-        <w:spacing w:line="256" w:lineRule="auto"/>
-        <w:rPr>
-          <w:rFonts w:eastAsiaTheme="minorEastAsia"/>
-        </w:rPr>
-      </w:pPr>
-      <w:r>
-        <w:rPr>
-          <w:rFonts w:eastAsiaTheme="minorEastAsia"/>
-        </w:rPr>
-        <w:t>Y = valeur par rapport à un niveau de base</w:t>
-      </w:r>
-    </w:p>
-    <w:p>
-      <w:pPr>
-        <w:pStyle w:val="ListParagraph"/>
-        <w:numPr>
-          <w:ilvl w:val="1"/>
-          <w:numId w:val="1"/>
-        </w:numPr>
-        <w:spacing w:line="256" w:lineRule="auto"/>
-        <w:rPr>
-          <w:rFonts w:eastAsiaTheme="minorEastAsia"/>
-        </w:rPr>
-      </w:pPr>
-      <w:r>
-        <w:rPr>
-          <w:rFonts w:eastAsiaTheme="minorEastAsia"/>
-        </w:rPr>
-        <w:t xml:space="preserve">Hyperbole avec un paramètre de d’évaluation </w:t>
-      </w:r>
-    </w:p>
-    <w:p>
-      <w:pPr>
-        <w:pStyle w:val="ListParagraph"/>
-        <w:numPr>
-          <w:ilvl w:val="1"/>
-          <w:numId w:val="1"/>
-        </w:numPr>
-        <w:spacing w:line="256" w:lineRule="auto"/>
-      </w:pPr>
-      <w:r>
-        <w:rPr>
-          <w:noProof/>
-        </w:rPr>
         <w:drawing>
           <wp:anchor distT="0" distB="0" distL="114300" distR="114300" simplePos="0" relativeHeight="251662336" behindDoc="0" locked="0" layoutInCell="1" allowOverlap="1" wp14:anchorId="751C0D97" wp14:editId="29BA8792">
             <wp:simplePos x="0" y="0"/>
@@ -3894,6 +4190,27 @@
       <w:pPr>
         <w:pStyle w:val="ListParagraph"/>
         <w:numPr>
+          <w:ilvl w:val="2"/>
+          <w:numId w:val="1"/>
+        </w:numPr>
+        <w:spacing w:line="256" w:lineRule="auto"/>
+      </w:pPr>
+      <w:r>
+        <w:t xml:space="preserve">C’est codé dans le striatum et le </w:t>
+      </w:r>
+      <w:proofErr w:type="spellStart"/>
+      <w:r>
+        <w:t>ventro</w:t>
+      </w:r>
+      <w:proofErr w:type="spellEnd"/>
+      <w:r>
+        <w:t xml:space="preserve"> médiale </w:t>
+      </w:r>
+    </w:p>
+    <w:p>
+      <w:pPr>
+        <w:pStyle w:val="ListParagraph"/>
+        <w:numPr>
           <w:ilvl w:val="0"/>
           <w:numId w:val="1"/>
         </w:numPr>
@@ -4007,10 +4324,18 @@
         </w:numPr>
         <w:spacing w:line="256" w:lineRule="auto"/>
       </w:pPr>
+      <w:commentRangeStart w:id="13"/>
       <w:commentRangeStart w:id="14"/>
       <w:r>
         <w:t xml:space="preserve">Tentative de prédiction </w:t>
       </w:r>
+      <w:commentRangeEnd w:id="13"/>
+      <w:r>
+        <w:rPr>
+          <w:rStyle w:val="CommentReference"/>
+        </w:rPr>
+        <w:commentReference w:id="13"/>
+      </w:r>
       <w:commentRangeEnd w:id="14"/>
       <w:r>
         <w:rPr>
@@ -4104,20 +4429,25 @@
         <w:spacing w:line="256" w:lineRule="auto"/>
       </w:pPr>
       <w:r>
-        <w:t>Donc oui il est possible de prédire mais :</w:t>
-      </w:r>
-    </w:p>
-    <w:p>
-      <w:pPr>
-        <w:pStyle w:val="ListParagraph"/>
-        <w:numPr>
-          <w:ilvl w:val="2"/>
-          <w:numId w:val="1"/>
-        </w:numPr>
-        <w:spacing w:line="256" w:lineRule="auto"/>
-      </w:pPr>
-      <w:r>
-        <w:lastRenderedPageBreak/>
+        <w:t>Donc oui il est possible de prédire mais </w:t>
+      </w:r>
+      <w:r>
+        <w:t xml:space="preserve">dans une certaine mesure </w:t>
+      </w:r>
+      <w:r>
+        <w:t>:</w:t>
+      </w:r>
+    </w:p>
+    <w:p>
+      <w:pPr>
+        <w:pStyle w:val="ListParagraph"/>
+        <w:numPr>
+          <w:ilvl w:val="2"/>
+          <w:numId w:val="1"/>
+        </w:numPr>
+        <w:spacing w:line="256" w:lineRule="auto"/>
+      </w:pPr>
+      <w:r>
         <w:t>Couteux argent + temps -&gt; Peu précis/fiable</w:t>
       </w:r>
     </w:p>
@@ -4198,6 +4528,17 @@
       <w:proofErr w:type="spellEnd"/>
       <w:r>
         <w:t>)</w:t>
+      </w:r>
+      <w:r>
+        <w:t xml:space="preserve"> -&gt; </w:t>
+      </w:r>
+      <w:proofErr w:type="spellStart"/>
+      <w:r>
+        <w:t>euhh</w:t>
+      </w:r>
+      <w:proofErr w:type="spellEnd"/>
+      <w:r>
+        <w:t xml:space="preserve"> d’après le pro</w:t>
       </w:r>
     </w:p>
     <w:p>
@@ -4543,10 +4884,7 @@
       </w:r>
       <w:proofErr w:type="spellEnd"/>
       <w:r>
-        <w:t xml:space="preserve"> dans le processus de valuation chez l'être </w:t>
-      </w:r>
-      <w:r>
-        <w:t>humain ?</w:t>
+        <w:t xml:space="preserve"> dans le processus de valuation chez l'être humain ?</w:t>
       </w:r>
     </w:p>
     <w:p>
@@ -4649,10 +4987,7 @@
         <w:t>Résultat :</w:t>
       </w:r>
       <w:r>
-        <w:t xml:space="preserve"> </w:t>
-      </w:r>
-      <w:r>
-        <w:t>Activation cérébrale deux groupes</w:t>
+        <w:t xml:space="preserve"> Activation cérébrale deux groupes</w:t>
       </w:r>
     </w:p>
     <w:p>
@@ -4686,6 +5021,52 @@
       <w:pPr>
         <w:pStyle w:val="ListParagraph"/>
         <w:numPr>
+          <w:ilvl w:val="4"/>
+          <w:numId w:val="1"/>
+        </w:numPr>
+        <w:spacing w:line="256" w:lineRule="auto"/>
+      </w:pPr>
+      <w:r>
+        <w:t xml:space="preserve">==== </w:t>
+      </w:r>
+      <w:r>
+        <w:t>la valeur du stimulus</w:t>
+      </w:r>
+    </w:p>
+    <w:p>
+      <w:pPr>
+        <w:pStyle w:val="ListParagraph"/>
+        <w:numPr>
+          <w:ilvl w:val="4"/>
+          <w:numId w:val="1"/>
+        </w:numPr>
+        <w:spacing w:line="256" w:lineRule="auto"/>
+      </w:pPr>
+      <w:r>
+        <w:lastRenderedPageBreak/>
+        <w:t xml:space="preserve">Si y’en a un qui dit oui à la pizza = forte valeur = </w:t>
+      </w:r>
+      <w:r>
+        <w:t xml:space="preserve">activité ++ </w:t>
+      </w:r>
+    </w:p>
+    <w:p>
+      <w:pPr>
+        <w:pStyle w:val="ListParagraph"/>
+        <w:numPr>
+          <w:ilvl w:val="4"/>
+          <w:numId w:val="1"/>
+        </w:numPr>
+        <w:spacing w:line="256" w:lineRule="auto"/>
+      </w:pPr>
+      <w:r>
+        <w:t xml:space="preserve">Si il dit non = faible valeur = activité -- </w:t>
+      </w:r>
+    </w:p>
+    <w:p>
+      <w:pPr>
+        <w:pStyle w:val="ListParagraph"/>
+        <w:numPr>
           <w:ilvl w:val="3"/>
           <w:numId w:val="1"/>
         </w:numPr>
@@ -4815,28 +5196,39 @@
         <w:spacing w:line="256" w:lineRule="auto"/>
       </w:pPr>
       <w:r>
-        <w:t xml:space="preserve">En cas de lésion pas de symptôme d’anhédonie </w:t>
-      </w:r>
-    </w:p>
-    <w:p>
-      <w:pPr>
-        <w:pStyle w:val="ListParagraph"/>
-        <w:numPr>
-          <w:ilvl w:val="1"/>
-          <w:numId w:val="1"/>
-        </w:numPr>
-        <w:spacing w:line="256" w:lineRule="auto"/>
-      </w:pPr>
-      <w:commentRangeStart w:id="16"/>
-      <w:r>
-        <w:t xml:space="preserve">Need plus d’idée </w:t>
-      </w:r>
-      <w:commentRangeEnd w:id="16"/>
-      <w:r>
-        <w:rPr>
-          <w:rStyle w:val="CommentReference"/>
-        </w:rPr>
-        <w:commentReference w:id="16"/>
+        <w:t>En cas de lésion pas de symptôme d’anhédonie</w:t>
+      </w:r>
+    </w:p>
+    <w:p>
+      <w:pPr>
+        <w:pStyle w:val="ListParagraph"/>
+        <w:numPr>
+          <w:ilvl w:val="2"/>
+          <w:numId w:val="1"/>
+        </w:numPr>
+        <w:spacing w:line="256" w:lineRule="auto"/>
+      </w:pPr>
+      <w:r>
+        <w:t>En général on voit des activation dans le préfrontale</w:t>
+      </w:r>
+    </w:p>
+    <w:p>
+      <w:pPr>
+        <w:pStyle w:val="ListParagraph"/>
+        <w:numPr>
+          <w:ilvl w:val="1"/>
+          <w:numId w:val="1"/>
+        </w:numPr>
+        <w:spacing w:line="256" w:lineRule="auto"/>
+      </w:pPr>
+      <w:r>
+        <w:t xml:space="preserve">C’est ce qui </w:t>
+      </w:r>
+      <w:r>
+        <w:t>ressemble</w:t>
+      </w:r>
+      <w:r>
+        <w:t xml:space="preserve"> le plus au centre du plaisir mais voilà </w:t>
       </w:r>
     </w:p>
     <w:sectPr>
@@ -5042,54 +5434,11 @@
         <w:annotationRef/>
       </w:r>
       <w:r>
-        <w:t xml:space="preserve">A clarifier, de mémoire j’avais compris en cours </w:t>
-      </w:r>
-      <w:r>
-        <w:t>mais là j’me souviens plus trop pas assez noté</w:t>
+        <w:t>Why ?</w:t>
       </w:r>
     </w:p>
   </w:comment>
-  <w:comment w:id="9" w:author="Charles Vin [2]" w:date="2022-03-28T12:04:00Z" w:initials="CV">
-    <w:p>
-      <w:pPr>
-        <w:pStyle w:val="CommentText"/>
-      </w:pPr>
-      <w:r>
-        <w:rPr>
-          <w:rStyle w:val="CommentReference"/>
-        </w:rPr>
-        <w:annotationRef/>
-      </w:r>
-      <w:r>
-        <w:t>Why ?</w:t>
-      </w:r>
-    </w:p>
-  </w:comment>
-  <w:comment w:id="10" w:author="Charles Vin [2]" w:date="2022-03-28T12:05:00Z" w:initials="CV">
-    <w:p>
-      <w:pPr>
-        <w:pStyle w:val="CommentText"/>
-      </w:pPr>
-      <w:r>
-        <w:rPr>
-          <w:rStyle w:val="CommentReference"/>
-        </w:rPr>
-        <w:annotationRef/>
-      </w:r>
-      <w:r>
-        <w:t xml:space="preserve">De base j’avais pas compris en cours </w:t>
-      </w:r>
-      <w:proofErr w:type="spellStart"/>
-      <w:r>
-        <w:t>mdr</w:t>
-      </w:r>
-      <w:proofErr w:type="spellEnd"/>
-      <w:r>
-        <w:t xml:space="preserve"> </w:t>
-      </w:r>
-    </w:p>
-  </w:comment>
-  <w:comment w:id="11" w:author="Charles Vin [2]" w:date="2022-03-28T12:10:00Z" w:initials="CV">
+  <w:comment w:id="9" w:author="Charles Vin [2]" w:date="2022-03-28T12:10:00Z" w:initials="CV">
     <w:p>
       <w:pPr>
         <w:pStyle w:val="CommentText"/>
@@ -5114,7 +5463,7 @@
       <w:proofErr w:type="spellEnd"/>
     </w:p>
   </w:comment>
-  <w:comment w:id="12" w:author="Charles Vin [2]" w:date="2022-03-28T12:12:00Z" w:initials="CV">
+  <w:comment w:id="10" w:author="Charles Vin [2]" w:date="2022-03-28T12:12:00Z" w:initials="CV">
     <w:p>
       <w:pPr>
         <w:pStyle w:val="CommentText"/>
@@ -5130,7 +5479,7 @@
       </w:r>
     </w:p>
   </w:comment>
-  <w:comment w:id="13" w:author="Charles Vin [2]" w:date="2022-03-28T11:52:00Z" w:initials="CV">
+  <w:comment w:id="11" w:author="Charles Vin [2]" w:date="2022-03-28T11:52:00Z" w:initials="CV">
     <w:p>
       <w:pPr>
         <w:pStyle w:val="CommentText"/>
@@ -5146,7 +5495,23 @@
       </w:r>
     </w:p>
   </w:comment>
-  <w:comment w:id="14" w:author="Charles Vin [2]" w:date="2022-03-28T15:43:00Z" w:initials="CV">
+  <w:comment w:id="12" w:author="Charles Vin [2]" w:date="2022-03-30T11:38:00Z" w:initials="CV">
+    <w:p>
+      <w:pPr>
+        <w:pStyle w:val="CommentText"/>
+      </w:pPr>
+      <w:r>
+        <w:rPr>
+          <w:rStyle w:val="CommentReference"/>
+        </w:rPr>
+        <w:annotationRef/>
+      </w:r>
+      <w:r>
+        <w:t>Pas vraiment de lien clair, mais on reprend le raisonnement. On retrouve juste ce lien avec l’incertitude et alpha</w:t>
+      </w:r>
+    </w:p>
+  </w:comment>
+  <w:comment w:id="13" w:author="Charles Vin [2]" w:date="2022-03-28T15:43:00Z" w:initials="CV">
     <w:p>
       <w:pPr>
         <w:pStyle w:val="CommentText"/>
@@ -5174,6 +5539,22 @@
       </w:r>
     </w:p>
   </w:comment>
+  <w:comment w:id="14" w:author="Charles Vin [2]" w:date="2022-03-30T11:45:00Z" w:initials="CV">
+    <w:p>
+      <w:pPr>
+        <w:pStyle w:val="CommentText"/>
+      </w:pPr>
+      <w:r>
+        <w:rPr>
+          <w:rStyle w:val="CommentReference"/>
+        </w:rPr>
+        <w:annotationRef/>
+      </w:r>
+      <w:r>
+        <w:t>C’est fait à la main, en regardant vite fait</w:t>
+      </w:r>
+    </w:p>
+  </w:comment>
   <w:comment w:id="15" w:author="Charles Vin [2]" w:date="2022-03-28T16:27:00Z" w:initials="CV">
     <w:p>
       <w:pPr>
@@ -5187,22 +5568,6 @@
       </w:r>
       <w:r>
         <w:t xml:space="preserve">Corrélé dans quelle sens ? Chez quel groupe ? </w:t>
-      </w:r>
-    </w:p>
-  </w:comment>
-  <w:comment w:id="16" w:author="Charles Vin [2]" w:date="2022-03-28T16:32:00Z" w:initials="CV">
-    <w:p>
-      <w:pPr>
-        <w:pStyle w:val="CommentText"/>
-      </w:pPr>
-      <w:r>
-        <w:rPr>
-          <w:rStyle w:val="CommentReference"/>
-        </w:rPr>
-        <w:annotationRef/>
-      </w:r>
-      <w:r>
-        <w:t>Need plus d’idée</w:t>
       </w:r>
     </w:p>
   </w:comment>
@@ -5219,15 +5584,14 @@
   <w15:commentEx w15:paraId="086E2597" w15:done="1"/>
   <w15:commentEx w15:paraId="78054779" w15:done="0"/>
   <w15:commentEx w15:paraId="2E89A089" w15:done="1"/>
-  <w15:commentEx w15:paraId="32EB3A20" w15:done="0"/>
-  <w15:commentEx w15:paraId="0F4A2F0D" w15:done="0"/>
-  <w15:commentEx w15:paraId="4ED48D6D" w15:done="0"/>
-  <w15:commentEx w15:paraId="18660D09" w15:done="0"/>
-  <w15:commentEx w15:paraId="0C87B0FA" w15:done="0"/>
-  <w15:commentEx w15:paraId="33E20068" w15:done="0"/>
-  <w15:commentEx w15:paraId="001DE129" w15:done="0"/>
-  <w15:commentEx w15:paraId="756C0D91" w15:done="0"/>
-  <w15:commentEx w15:paraId="2FC62924" w15:done="0"/>
+  <w15:commentEx w15:paraId="0F4A2F0D" w15:done="1"/>
+  <w15:commentEx w15:paraId="18660D09" w15:done="1"/>
+  <w15:commentEx w15:paraId="0C87B0FA" w15:done="1"/>
+  <w15:commentEx w15:paraId="33E20068" w15:done="1"/>
+  <w15:commentEx w15:paraId="6296D7C7" w15:paraIdParent="33E20068" w15:done="1"/>
+  <w15:commentEx w15:paraId="001DE129" w15:done="1"/>
+  <w15:commentEx w15:paraId="46429E64" w15:paraIdParent="001DE129" w15:done="1"/>
+  <w15:commentEx w15:paraId="756C0D91" w15:done="1"/>
 </w15:commentsEx>
 </file>
 
@@ -5241,15 +5605,14 @@
   <w16cex:commentExtensible w16cex:durableId="25A7ADF4" w16cex:dateUtc="2022-02-04T12:51:00Z"/>
   <w16cex:commentExtensible w16cex:durableId="25A7B21F" w16cex:dateUtc="2022-02-04T13:09:00Z"/>
   <w16cex:commentExtensible w16cex:durableId="25A7B5FC" w16cex:dateUtc="2022-02-04T13:26:00Z"/>
-  <w16cex:commentExtensible w16cex:durableId="25EC22D1" w16cex:dateUtc="2022-03-28T10:04:00Z"/>
   <w16cex:commentExtensible w16cex:durableId="25EC22C6" w16cex:dateUtc="2022-03-28T10:04:00Z"/>
-  <w16cex:commentExtensible w16cex:durableId="25EC22F0" w16cex:dateUtc="2022-03-28T10:05:00Z"/>
   <w16cex:commentExtensible w16cex:durableId="25EC2439" w16cex:dateUtc="2022-03-28T10:10:00Z"/>
   <w16cex:commentExtensible w16cex:durableId="25EC24BE" w16cex:dateUtc="2022-03-28T10:12:00Z"/>
   <w16cex:commentExtensible w16cex:durableId="25EC1FE5" w16cex:dateUtc="2022-03-28T09:52:00Z"/>
+  <w16cex:commentExtensible w16cex:durableId="25EEBF9E" w16cex:dateUtc="2022-03-30T09:38:00Z"/>
   <w16cex:commentExtensible w16cex:durableId="25EC560E" w16cex:dateUtc="2022-03-28T13:43:00Z"/>
+  <w16cex:commentExtensible w16cex:durableId="25EEC165" w16cex:dateUtc="2022-03-30T09:45:00Z"/>
   <w16cex:commentExtensible w16cex:durableId="25EC6065" w16cex:dateUtc="2022-03-28T14:27:00Z"/>
-  <w16cex:commentExtensible w16cex:durableId="25EC61B4" w16cex:dateUtc="2022-03-28T14:32:00Z"/>
 </w16cex:commentsExtensible>
 </file>
 
@@ -5263,15 +5626,14 @@
   <w16cid:commentId w16cid:paraId="086E2597" w16cid:durableId="25A7ADF4"/>
   <w16cid:commentId w16cid:paraId="78054779" w16cid:durableId="25A7B21F"/>
   <w16cid:commentId w16cid:paraId="2E89A089" w16cid:durableId="25A7B5FC"/>
-  <w16cid:commentId w16cid:paraId="32EB3A20" w16cid:durableId="25EC22D1"/>
   <w16cid:commentId w16cid:paraId="0F4A2F0D" w16cid:durableId="25EC22C6"/>
-  <w16cid:commentId w16cid:paraId="4ED48D6D" w16cid:durableId="25EC22F0"/>
   <w16cid:commentId w16cid:paraId="18660D09" w16cid:durableId="25EC2439"/>
   <w16cid:commentId w16cid:paraId="0C87B0FA" w16cid:durableId="25EC24BE"/>
   <w16cid:commentId w16cid:paraId="33E20068" w16cid:durableId="25EC1FE5"/>
+  <w16cid:commentId w16cid:paraId="6296D7C7" w16cid:durableId="25EEBF9E"/>
   <w16cid:commentId w16cid:paraId="001DE129" w16cid:durableId="25EC560E"/>
+  <w16cid:commentId w16cid:paraId="46429E64" w16cid:durableId="25EEC165"/>
   <w16cid:commentId w16cid:paraId="756C0D91" w16cid:durableId="25EC6065"/>
-  <w16cid:commentId w16cid:paraId="2FC62924" w16cid:durableId="25EC61B4"/>
 </w16cid:commentsIds>
 </file>
 
@@ -5406,15 +5768,6 @@
   </w:num>
   <w:num w:numId="6">
     <w:abstractNumId w:val="0"/>
-    <w:lvlOverride w:ilvl="0"/>
-    <w:lvlOverride w:ilvl="1"/>
-    <w:lvlOverride w:ilvl="2"/>
-    <w:lvlOverride w:ilvl="3"/>
-    <w:lvlOverride w:ilvl="4"/>
-    <w:lvlOverride w:ilvl="5"/>
-    <w:lvlOverride w:ilvl="6"/>
-    <w:lvlOverride w:ilvl="7"/>
-    <w:lvlOverride w:ilvl="8"/>
   </w:num>
 </w:numbering>
 </file>

</xml_diff>